<commit_message>
removing old files and creating readme and filtering out marine KBAs
</commit_message>
<xml_diff>
--- a/Instructions to Prepare and Run Code.docx
+++ b/Instructions to Prepare and Run Code.docx
@@ -1,6 +1,6 @@
 
 <file path=word/document.xml><?xml version="1.0" encoding="utf-8"?>
-<w:document xmlns:wpc="http://schemas.microsoft.com/office/word/2010/wordprocessingCanvas" xmlns:cx="http://schemas.microsoft.com/office/drawing/2014/chartex" xmlns:cx1="http://schemas.microsoft.com/office/drawing/2015/9/8/chartex" xmlns:cx2="http://schemas.microsoft.com/office/drawing/2015/10/21/chartex" xmlns:cx3="http://schemas.microsoft.com/office/drawing/2016/5/9/chartex" xmlns:cx4="http://schemas.microsoft.com/office/drawing/2016/5/10/chartex" xmlns:cx5="http://schemas.microsoft.com/office/drawing/2016/5/11/chartex" xmlns:cx6="http://schemas.microsoft.com/office/drawing/2016/5/12/chartex" xmlns:cx7="http://schemas.microsoft.com/office/drawing/2016/5/13/chartex" xmlns:cx8="http://schemas.microsoft.com/office/drawing/2016/5/14/chartex" xmlns:mc="http://schemas.openxmlformats.org/markup-compatibility/2006" xmlns:aink="http://schemas.microsoft.com/office/drawing/2016/ink" xmlns:am3d="http://schemas.microsoft.com/office/drawing/2017/model3d" xmlns:o="urn:schemas-microsoft-com:office:office" xmlns:r="http://schemas.openxmlformats.org/officeDocument/2006/relationships" xmlns:m="http://schemas.openxmlformats.org/officeDocument/2006/math" xmlns:v="urn:schemas-microsoft-com:vml" xmlns:wp14="http://schemas.microsoft.com/office/word/2010/wordprocessingDrawing" xmlns:wp="http://schemas.openxmlformats.org/drawingml/2006/wordprocessingDrawing" xmlns:w10="urn:schemas-microsoft-com:office:word" xmlns:w="http://schemas.openxmlformats.org/wordprocessingml/2006/main" xmlns:w14="http://schemas.microsoft.com/office/word/2010/wordml" xmlns:w15="http://schemas.microsoft.com/office/word/2012/wordml" xmlns:w16cid="http://schemas.microsoft.com/office/word/2016/wordml/cid" xmlns:w16se="http://schemas.microsoft.com/office/word/2015/wordml/symex" xmlns:wpg="http://schemas.microsoft.com/office/word/2010/wordprocessingGroup" xmlns:wpi="http://schemas.microsoft.com/office/word/2010/wordprocessingInk" xmlns:wne="http://schemas.microsoft.com/office/word/2006/wordml" xmlns:wps="http://schemas.microsoft.com/office/word/2010/wordprocessingShape" mc:Ignorable="w14 w15 w16se w16cid wp14">
+<w:document xmlns:wpc="http://schemas.microsoft.com/office/word/2010/wordprocessingCanvas" xmlns:cx="http://schemas.microsoft.com/office/drawing/2014/chartex" xmlns:cx1="http://schemas.microsoft.com/office/drawing/2015/9/8/chartex" xmlns:cx2="http://schemas.microsoft.com/office/drawing/2015/10/21/chartex" xmlns:cx3="http://schemas.microsoft.com/office/drawing/2016/5/9/chartex" xmlns:cx4="http://schemas.microsoft.com/office/drawing/2016/5/10/chartex" xmlns:cx5="http://schemas.microsoft.com/office/drawing/2016/5/11/chartex" xmlns:cx6="http://schemas.microsoft.com/office/drawing/2016/5/12/chartex" xmlns:cx7="http://schemas.microsoft.com/office/drawing/2016/5/13/chartex" xmlns:cx8="http://schemas.microsoft.com/office/drawing/2016/5/14/chartex" xmlns:mc="http://schemas.openxmlformats.org/markup-compatibility/2006" xmlns:aink="http://schemas.microsoft.com/office/drawing/2016/ink" xmlns:am3d="http://schemas.microsoft.com/office/drawing/2017/model3d" xmlns:o="urn:schemas-microsoft-com:office:office" xmlns:r="http://schemas.openxmlformats.org/officeDocument/2006/relationships" xmlns:m="http://schemas.openxmlformats.org/officeDocument/2006/math" xmlns:v="urn:schemas-microsoft-com:vml" xmlns:wp14="http://schemas.microsoft.com/office/word/2010/wordprocessingDrawing" xmlns:wp="http://schemas.openxmlformats.org/drawingml/2006/wordprocessingDrawing" xmlns:w10="urn:schemas-microsoft-com:office:word" xmlns:w="http://schemas.openxmlformats.org/wordprocessingml/2006/main" xmlns:w14="http://schemas.microsoft.com/office/word/2010/wordml" xmlns:w15="http://schemas.microsoft.com/office/word/2012/wordml" xmlns:w16cex="http://schemas.microsoft.com/office/word/2018/wordml/cex" xmlns:w16cid="http://schemas.microsoft.com/office/word/2016/wordml/cid" xmlns:w16="http://schemas.microsoft.com/office/word/2018/wordml" xmlns:w16sdtdh="http://schemas.microsoft.com/office/word/2020/wordml/sdtdatahash" xmlns:w16se="http://schemas.microsoft.com/office/word/2015/wordml/symex" xmlns:wpg="http://schemas.microsoft.com/office/word/2010/wordprocessingGroup" xmlns:wpi="http://schemas.microsoft.com/office/word/2010/wordprocessingInk" xmlns:wne="http://schemas.microsoft.com/office/word/2006/wordml" xmlns:wps="http://schemas.microsoft.com/office/word/2010/wordprocessingShape" mc:Ignorable="w14 w15 w16se w16cid w16 w16cex w16sdtdh wp14">
   <w:body>
     <w:p>
       <w:pPr>
@@ -68,13 +68,7 @@
         <w:jc w:val="center"/>
       </w:pPr>
       <w:r>
-        <w:t>-------------------------------- Part 1: Data Preparation</w:t>
-      </w:r>
-      <w:r>
-        <w:t xml:space="preserve"> </w:t>
-      </w:r>
-      <w:r>
-        <w:t>--------------------------------</w:t>
+        <w:t>-------------------------------- Part 1: Data Preparation --------------------------------</w:t>
       </w:r>
     </w:p>
     <w:p>
@@ -84,7 +78,13 @@
     </w:p>
     <w:p>
       <w:r>
-        <w:t>Option 1: Replicate 2021 Run</w:t>
+        <w:t xml:space="preserve">Option 1: Replicate </w:t>
+      </w:r>
+      <w:r>
+        <w:t>Official</w:t>
+      </w:r>
+      <w:r>
+        <w:t xml:space="preserve"> Run</w:t>
       </w:r>
       <w:r>
         <w:t xml:space="preserve"> </w:t>
@@ -534,7 +534,7 @@
       <w:r>
         <w:t xml:space="preserve">Download the most recent version of the WDPA data from protected planet: </w:t>
       </w:r>
-      <w:hyperlink r:id="rId8" w:history="1">
+      <w:hyperlink r:id="rId9" w:history="1">
         <w:r>
           <w:rPr>
             <w:rStyle w:val="Hyperlink"/>
@@ -578,28 +578,164 @@
       </w:r>
       <w:proofErr w:type="gramEnd"/>
       <w:r>
+        <w:t xml:space="preserve"> using jupyter notebook or </w:t>
+      </w:r>
+      <w:r>
+        <w:rPr>
+          <w:b/>
+        </w:rPr>
+        <w:t>wdpa_cleaning.py</w:t>
+      </w:r>
+      <w:r>
+        <w:t xml:space="preserve"> using the terminal</w:t>
+      </w:r>
+    </w:p>
+    <w:p>
+      <w:pPr>
+        <w:pStyle w:val="ListParagraph"/>
+        <w:numPr>
+          <w:ilvl w:val="1"/>
+          <w:numId w:val="2"/>
+        </w:numPr>
+      </w:pPr>
+      <w:r>
+        <w:t xml:space="preserve">Update your working directory to the </w:t>
+      </w:r>
+      <w:r>
+        <w:t>location of the GitHub repo</w:t>
+      </w:r>
+    </w:p>
+    <w:p>
+      <w:pPr>
+        <w:pStyle w:val="ListParagraph"/>
+        <w:numPr>
+          <w:ilvl w:val="1"/>
+          <w:numId w:val="2"/>
+        </w:numPr>
+      </w:pPr>
+      <w:r>
+        <w:t>Run the cells in jupyter notebook or set the .</w:t>
+      </w:r>
+      <w:proofErr w:type="spellStart"/>
+      <w:r>
+        <w:t>py</w:t>
+      </w:r>
+      <w:proofErr w:type="spellEnd"/>
+      <w:r>
+        <w:t xml:space="preserve"> file to run. It will output a new WDPA file with the same name but “flattened” in front of it</w:t>
+      </w:r>
+    </w:p>
+    <w:p>
+      <w:pPr>
+        <w:rPr>
+          <w:u w:val="single"/>
+        </w:rPr>
+      </w:pPr>
+    </w:p>
+    <w:p>
+      <w:pPr>
+        <w:jc w:val="center"/>
+      </w:pPr>
+      <w:r>
+        <w:t>----------------------- Part 2</w:t>
+      </w:r>
+      <w:r>
+        <w:t xml:space="preserve">: </w:t>
+      </w:r>
+      <w:r>
+        <w:t xml:space="preserve">Run </w:t>
+      </w:r>
+      <w:proofErr w:type="spellStart"/>
+      <w:r>
+        <w:t>Calculato</w:t>
+      </w:r>
+      <w:r>
+        <w:t>rs</w:t>
+      </w:r>
+      <w:r>
+        <w:t>.R</w:t>
+      </w:r>
+      <w:proofErr w:type="spellEnd"/>
+      <w:r>
+        <w:t xml:space="preserve"> -----------------------</w:t>
+      </w:r>
+    </w:p>
+    <w:p/>
+    <w:p>
+      <w:r>
+        <w:t xml:space="preserve">Open </w:t>
+      </w:r>
+      <w:r>
+        <w:rPr>
+          <w:b/>
+          <w:bCs/>
+        </w:rPr>
+        <w:t>analysis/</w:t>
+      </w:r>
+      <w:proofErr w:type="spellStart"/>
+      <w:r>
+        <w:rPr>
+          <w:b/>
+          <w:bCs/>
+        </w:rPr>
+        <w:t>Intersection_Official</w:t>
+      </w:r>
+      <w:r>
+        <w:rPr>
+          <w:b/>
+          <w:bCs/>
+        </w:rPr>
+        <w:t>.R</w:t>
+      </w:r>
+      <w:proofErr w:type="spellEnd"/>
+      <w:r>
+        <w:rPr>
+          <w:b/>
+          <w:bCs/>
+        </w:rPr>
         <w:t xml:space="preserve"> </w:t>
       </w:r>
       <w:r>
-        <w:t xml:space="preserve">using jupyter notebook or </w:t>
-      </w:r>
-      <w:r>
-        <w:rPr>
-          <w:b/>
-        </w:rPr>
-        <w:t>wdpa_cleaning.</w:t>
-      </w:r>
-      <w:r>
-        <w:rPr>
-          <w:b/>
-        </w:rPr>
-        <w:t>py</w:t>
-      </w:r>
-      <w:r>
+        <w:t xml:space="preserve">to calculate using official SDG method, or </w:t>
+      </w:r>
+      <w:r>
+        <w:rPr>
+          <w:b/>
+          <w:bCs/>
+        </w:rPr>
+        <w:t>analysis/</w:t>
+      </w:r>
+      <w:proofErr w:type="spellStart"/>
+      <w:r>
+        <w:rPr>
+          <w:b/>
+          <w:bCs/>
+        </w:rPr>
+        <w:t>Intersection_GMBA.R</w:t>
+      </w:r>
+      <w:proofErr w:type="spellEnd"/>
+      <w:r>
+        <w:rPr>
+          <w:b/>
+          <w:bCs/>
+        </w:rPr>
         <w:t xml:space="preserve"> </w:t>
       </w:r>
       <w:r>
-        <w:t>using the terminal</w:t>
+        <w:t>to calculate using GMBA methodology</w:t>
+      </w:r>
+    </w:p>
+    <w:p/>
+    <w:p>
+      <w:pPr>
+        <w:pStyle w:val="ListParagraph"/>
+        <w:numPr>
+          <w:ilvl w:val="0"/>
+          <w:numId w:val="2"/>
+        </w:numPr>
+      </w:pPr>
+      <w:r>
+        <w:t xml:space="preserve">Make sure you have the listed libraries installed on your machine: </w:t>
       </w:r>
     </w:p>
     <w:p>
@@ -611,10 +747,46 @@
         </w:numPr>
       </w:pPr>
       <w:r>
-        <w:t xml:space="preserve">Update your working directory to the </w:t>
-      </w:r>
-      <w:r>
-        <w:t>location of the GitHub repo</w:t>
+        <w:t xml:space="preserve">sf; </w:t>
+      </w:r>
+      <w:proofErr w:type="spellStart"/>
+      <w:r>
+        <w:t>dplyr</w:t>
+      </w:r>
+      <w:proofErr w:type="spellEnd"/>
+      <w:r>
+        <w:t xml:space="preserve">; </w:t>
+      </w:r>
+      <w:proofErr w:type="spellStart"/>
+      <w:r>
+        <w:t>tidyverse</w:t>
+      </w:r>
+      <w:proofErr w:type="spellEnd"/>
+      <w:r>
+        <w:t xml:space="preserve">; </w:t>
+      </w:r>
+      <w:proofErr w:type="spellStart"/>
+      <w:r>
+        <w:t>lwgeom</w:t>
+      </w:r>
+      <w:proofErr w:type="spellEnd"/>
+    </w:p>
+    <w:p>
+      <w:pPr>
+        <w:pStyle w:val="ListParagraph"/>
+        <w:ind w:left="630"/>
+      </w:pPr>
+    </w:p>
+    <w:p>
+      <w:pPr>
+        <w:pStyle w:val="ListParagraph"/>
+        <w:numPr>
+          <w:ilvl w:val="0"/>
+          <w:numId w:val="2"/>
+        </w:numPr>
+      </w:pPr>
+      <w:r>
+        <w:t xml:space="preserve">Update the universal variables to reflect your desired run (part 1.1): </w:t>
       </w:r>
     </w:p>
     <w:p>
@@ -626,321 +798,95 @@
         </w:numPr>
       </w:pPr>
       <w:r>
-        <w:t>Run the cells in jupyter notebook or set the .</w:t>
-      </w:r>
-      <w:proofErr w:type="spellStart"/>
-      <w:r>
-        <w:t>py</w:t>
-      </w:r>
-      <w:proofErr w:type="spellEnd"/>
-      <w:r>
-        <w:t xml:space="preserve"> file to run. It will output a new WDPA file with the same name but “flattened” in front of it</w:t>
-      </w:r>
-    </w:p>
-    <w:p>
-      <w:pPr>
-        <w:rPr>
-          <w:u w:val="single"/>
-        </w:rPr>
-      </w:pPr>
-    </w:p>
-    <w:p>
-      <w:pPr>
-        <w:jc w:val="center"/>
-      </w:pPr>
-      <w:r>
-        <w:t>-----------------------</w:t>
-      </w:r>
-      <w:r>
-        <w:t xml:space="preserve"> Part 2</w:t>
-      </w:r>
-      <w:r>
-        <w:t xml:space="preserve">: </w:t>
-      </w:r>
-      <w:r>
-        <w:t xml:space="preserve">Run Calculator </w:t>
-      </w:r>
-      <w:r>
-        <w:t>KBA_PA_MT_overlap_2020.R</w:t>
-      </w:r>
-      <w:r>
-        <w:t xml:space="preserve"> -----------------------</w:t>
+        <w:t>CLIPPED: set to TRUE if you want to use the python clipped versions</w:t>
+      </w:r>
+    </w:p>
+    <w:p>
+      <w:pPr>
+        <w:pStyle w:val="ListParagraph"/>
+        <w:numPr>
+          <w:ilvl w:val="1"/>
+          <w:numId w:val="2"/>
+        </w:numPr>
+      </w:pPr>
+      <w:r>
+        <w:t>YEAR_RUN: update with the year of the input files</w:t>
+      </w:r>
+    </w:p>
+    <w:p>
+      <w:pPr>
+        <w:pStyle w:val="ListParagraph"/>
+        <w:numPr>
+          <w:ilvl w:val="1"/>
+          <w:numId w:val="2"/>
+        </w:numPr>
+      </w:pPr>
+      <w:r>
+        <w:t>PLOTIT: if you are running by hand (to debug or look into examples) set to TRUE if you’d like to see them. Not recommended for full runs as it will slow down your calculations significantly</w:t>
+      </w:r>
+    </w:p>
+    <w:p>
+      <w:pPr>
+        <w:pStyle w:val="ListParagraph"/>
+        <w:numPr>
+          <w:ilvl w:val="1"/>
+          <w:numId w:val="2"/>
+        </w:numPr>
+      </w:pPr>
+      <w:r>
+        <w:t>OVERWRITE: If you are re-running either a failed run or partial run from before, and have already output some results, you can set this to FALSE to prevent recalculations. Not recommended if you’re switching up aggregations.</w:t>
+      </w:r>
+    </w:p>
+    <w:p>
+      <w:pPr>
+        <w:pStyle w:val="ListParagraph"/>
+        <w:ind w:left="630"/>
+      </w:pPr>
+    </w:p>
+    <w:p>
+      <w:pPr>
+        <w:pStyle w:val="ListParagraph"/>
+        <w:numPr>
+          <w:ilvl w:val="0"/>
+          <w:numId w:val="2"/>
+        </w:numPr>
+      </w:pPr>
+      <w:r>
+        <w:t>Update your working directory (part 1.2)</w:t>
       </w:r>
     </w:p>
     <w:p/>
     <w:p>
       <w:pPr>
-        <w:rPr>
-          <w:b/>
-        </w:rPr>
-      </w:pPr>
-      <w:r>
-        <w:t>Open</w:t>
-      </w:r>
-      <w:r>
-        <w:t xml:space="preserve"> </w:t>
-      </w:r>
-      <w:r>
-        <w:rPr>
-          <w:b/>
-        </w:rPr>
-        <w:t>KBA_PA_MT_overlap_2020.R</w:t>
+        <w:pStyle w:val="ListParagraph"/>
+        <w:numPr>
+          <w:ilvl w:val="0"/>
+          <w:numId w:val="2"/>
+        </w:numPr>
+      </w:pPr>
+      <w:r>
+        <w:t>Update the names of the shapefiles to match yours if there were any adjustments/name changes (part 1.3)</w:t>
+      </w:r>
+    </w:p>
+    <w:p>
+      <w:pPr>
+        <w:pStyle w:val="ListParagraph"/>
+        <w:ind w:left="360"/>
+      </w:pPr>
+    </w:p>
+    <w:p>
+      <w:pPr>
+        <w:pStyle w:val="ListParagraph"/>
+        <w:numPr>
+          <w:ilvl w:val="0"/>
+          <w:numId w:val="2"/>
+        </w:numPr>
+      </w:pPr>
+      <w:r>
+        <w:t>Run the full script (either locally on RStudio, or using remote computers)</w:t>
       </w:r>
     </w:p>
     <w:p/>
-    <w:p>
-      <w:pPr>
-        <w:pStyle w:val="ListParagraph"/>
-        <w:numPr>
-          <w:ilvl w:val="0"/>
-          <w:numId w:val="2"/>
-        </w:numPr>
-      </w:pPr>
-      <w:r>
-        <w:t xml:space="preserve">Make sure you have the listed libraries installed on your machine: </w:t>
-      </w:r>
-    </w:p>
-    <w:p>
-      <w:pPr>
-        <w:pStyle w:val="ListParagraph"/>
-        <w:numPr>
-          <w:ilvl w:val="1"/>
-          <w:numId w:val="2"/>
-        </w:numPr>
-      </w:pPr>
-      <w:r>
-        <w:t xml:space="preserve">sf; </w:t>
-      </w:r>
-      <w:proofErr w:type="spellStart"/>
-      <w:r>
-        <w:t>dplyr</w:t>
-      </w:r>
-      <w:proofErr w:type="spellEnd"/>
-      <w:r>
-        <w:t xml:space="preserve">; </w:t>
-      </w:r>
-      <w:proofErr w:type="spellStart"/>
-      <w:r>
-        <w:t>tidyverse</w:t>
-      </w:r>
-      <w:proofErr w:type="spellEnd"/>
-      <w:r>
-        <w:t xml:space="preserve">; </w:t>
-      </w:r>
-      <w:proofErr w:type="spellStart"/>
-      <w:r>
-        <w:t>lwgeom</w:t>
-      </w:r>
-      <w:proofErr w:type="spellEnd"/>
-    </w:p>
-    <w:p>
-      <w:pPr>
-        <w:pStyle w:val="ListParagraph"/>
-        <w:ind w:left="630"/>
-      </w:pPr>
-    </w:p>
-    <w:p>
-      <w:pPr>
-        <w:pStyle w:val="ListParagraph"/>
-        <w:numPr>
-          <w:ilvl w:val="0"/>
-          <w:numId w:val="2"/>
-        </w:numPr>
-      </w:pPr>
-      <w:r>
-        <w:t xml:space="preserve">Update the universal variables to reflect your desired run (part 1.1): </w:t>
-      </w:r>
-    </w:p>
-    <w:p>
-      <w:pPr>
-        <w:pStyle w:val="ListParagraph"/>
-        <w:numPr>
-          <w:ilvl w:val="1"/>
-          <w:numId w:val="2"/>
-        </w:numPr>
-      </w:pPr>
-      <w:r>
-        <w:t>CLIPPED: set to TRUE if you want to use the python clipped versions</w:t>
-      </w:r>
-    </w:p>
-    <w:p>
-      <w:pPr>
-        <w:pStyle w:val="ListParagraph"/>
-        <w:numPr>
-          <w:ilvl w:val="1"/>
-          <w:numId w:val="2"/>
-        </w:numPr>
-      </w:pPr>
-      <w:r>
-        <w:t>YEAR_RUN: update with the year of the input files</w:t>
-      </w:r>
-    </w:p>
-    <w:p>
-      <w:pPr>
-        <w:pStyle w:val="ListParagraph"/>
-        <w:numPr>
-          <w:ilvl w:val="1"/>
-          <w:numId w:val="2"/>
-        </w:numPr>
-      </w:pPr>
-      <w:r>
-        <w:t>PLOTIT: if you are running by hand (to debug or look into examples) set to TRUE if you’d like to see them. Not recommended for full runs as it will slow down your calculations significantly</w:t>
-      </w:r>
-    </w:p>
-    <w:p>
-      <w:pPr>
-        <w:pStyle w:val="ListParagraph"/>
-        <w:numPr>
-          <w:ilvl w:val="1"/>
-          <w:numId w:val="2"/>
-        </w:numPr>
-      </w:pPr>
-      <w:r>
-        <w:t>OVERWRITE: If you are re-running either a failed run or partial run from before, and have already output some results, you can set this to FALSE to prevent recalculations. Not recommended if you’re switching up aggregations.</w:t>
-      </w:r>
-    </w:p>
-    <w:p>
-      <w:pPr>
-        <w:pStyle w:val="ListParagraph"/>
-        <w:ind w:left="630"/>
-      </w:pPr>
-    </w:p>
-    <w:p>
-      <w:pPr>
-        <w:pStyle w:val="ListParagraph"/>
-        <w:numPr>
-          <w:ilvl w:val="0"/>
-          <w:numId w:val="2"/>
-        </w:numPr>
-      </w:pPr>
-      <w:r>
-        <w:t>Update your working directory (part 1.2)</w:t>
-      </w:r>
-    </w:p>
-    <w:p/>
-    <w:p>
-      <w:pPr>
-        <w:pStyle w:val="ListParagraph"/>
-        <w:numPr>
-          <w:ilvl w:val="0"/>
-          <w:numId w:val="2"/>
-        </w:numPr>
-      </w:pPr>
-      <w:r>
-        <w:t>Update the names of the shapefiles to match yours if there were any adjustments/name changes (part 1.3)</w:t>
-      </w:r>
-    </w:p>
-    <w:p>
-      <w:pPr>
-        <w:pStyle w:val="ListParagraph"/>
-        <w:ind w:left="360"/>
-      </w:pPr>
-    </w:p>
-    <w:p>
-      <w:pPr>
-        <w:pStyle w:val="ListParagraph"/>
-        <w:numPr>
-          <w:ilvl w:val="0"/>
-          <w:numId w:val="2"/>
-        </w:numPr>
-      </w:pPr>
-      <w:r>
-        <w:t>Run the full script (either locally on RStudio, or using remote computers)</w:t>
-      </w:r>
-    </w:p>
-    <w:p/>
-    <w:p>
-      <w:r>
-        <w:t xml:space="preserve">-------------------------------- Part 3: Generate Figures: </w:t>
-      </w:r>
-      <w:proofErr w:type="spellStart"/>
-      <w:r>
-        <w:t>results_mt_kba_</w:t>
-      </w:r>
-      <w:proofErr w:type="gramStart"/>
-      <w:r>
-        <w:t>pa.R</w:t>
-      </w:r>
-      <w:proofErr w:type="spellEnd"/>
-      <w:proofErr w:type="gramEnd"/>
-      <w:r>
-        <w:t xml:space="preserve"> </w:t>
-      </w:r>
-      <w:r>
-        <w:t>-------------------------------</w:t>
-      </w:r>
-    </w:p>
-    <w:p/>
-    <w:p>
-      <w:pPr>
-        <w:pStyle w:val="ListParagraph"/>
-        <w:numPr>
-          <w:ilvl w:val="0"/>
-          <w:numId w:val="2"/>
-        </w:numPr>
-      </w:pPr>
-      <w:r>
-        <w:t>Once you have run and output the full results of KBA_PA_MT_overlap_2020.R, you can use this file to output a PDF of visual results</w:t>
-      </w:r>
-    </w:p>
-    <w:p>
-      <w:pPr>
-        <w:pStyle w:val="ListParagraph"/>
-        <w:ind w:left="360"/>
-      </w:pPr>
-    </w:p>
-    <w:p>
-      <w:pPr>
-        <w:pStyle w:val="ListParagraph"/>
-        <w:numPr>
-          <w:ilvl w:val="0"/>
-          <w:numId w:val="2"/>
-        </w:numPr>
-      </w:pPr>
-      <w:r>
-        <w:t xml:space="preserve">Create </w:t>
-      </w:r>
-      <w:proofErr w:type="gramStart"/>
-      <w:r>
-        <w:t>a .</w:t>
-      </w:r>
-      <w:proofErr w:type="gramEnd"/>
-      <w:r>
-        <w:t>/visuals/ directory for the results</w:t>
-      </w:r>
-    </w:p>
-    <w:p/>
-    <w:p>
-      <w:pPr>
-        <w:pStyle w:val="ListParagraph"/>
-        <w:numPr>
-          <w:ilvl w:val="0"/>
-          <w:numId w:val="2"/>
-        </w:numPr>
-      </w:pPr>
-      <w:r>
-        <w:t xml:space="preserve">Update the working directory to your git repository location </w:t>
-      </w:r>
-    </w:p>
-    <w:p>
-      <w:pPr>
-        <w:pStyle w:val="ListParagraph"/>
-      </w:pPr>
-    </w:p>
-    <w:p>
-      <w:pPr>
-        <w:pStyle w:val="ListParagraph"/>
-        <w:numPr>
-          <w:ilvl w:val="0"/>
-          <w:numId w:val="2"/>
-        </w:numPr>
-      </w:pPr>
-      <w:r>
-        <w:t>Run the full file</w:t>
-      </w:r>
-      <w:bookmarkStart w:id="1" w:name="_GoBack"/>
-      <w:bookmarkEnd w:id="1"/>
-    </w:p>
     <w:p/>
     <w:sectPr>
       <w:pgSz w:w="12240" w:h="15840"/>
@@ -953,7 +899,7 @@
 </file>
 
 <file path=word/comments.xml><?xml version="1.0" encoding="utf-8"?>
-<w:comments xmlns:wpc="http://schemas.microsoft.com/office/word/2010/wordprocessingCanvas" xmlns:cx="http://schemas.microsoft.com/office/drawing/2014/chartex" xmlns:cx1="http://schemas.microsoft.com/office/drawing/2015/9/8/chartex" xmlns:cx2="http://schemas.microsoft.com/office/drawing/2015/10/21/chartex" xmlns:cx3="http://schemas.microsoft.com/office/drawing/2016/5/9/chartex" xmlns:cx4="http://schemas.microsoft.com/office/drawing/2016/5/10/chartex" xmlns:cx5="http://schemas.microsoft.com/office/drawing/2016/5/11/chartex" xmlns:cx6="http://schemas.microsoft.com/office/drawing/2016/5/12/chartex" xmlns:cx7="http://schemas.microsoft.com/office/drawing/2016/5/13/chartex" xmlns:cx8="http://schemas.microsoft.com/office/drawing/2016/5/14/chartex" xmlns:mc="http://schemas.openxmlformats.org/markup-compatibility/2006" xmlns:aink="http://schemas.microsoft.com/office/drawing/2016/ink" xmlns:am3d="http://schemas.microsoft.com/office/drawing/2017/model3d" xmlns:o="urn:schemas-microsoft-com:office:office" xmlns:r="http://schemas.openxmlformats.org/officeDocument/2006/relationships" xmlns:m="http://schemas.openxmlformats.org/officeDocument/2006/math" xmlns:v="urn:schemas-microsoft-com:vml" xmlns:wp14="http://schemas.microsoft.com/office/word/2010/wordprocessingDrawing" xmlns:wp="http://schemas.openxmlformats.org/drawingml/2006/wordprocessingDrawing" xmlns:w10="urn:schemas-microsoft-com:office:word" xmlns:w="http://schemas.openxmlformats.org/wordprocessingml/2006/main" xmlns:w14="http://schemas.microsoft.com/office/word/2010/wordml" xmlns:w15="http://schemas.microsoft.com/office/word/2012/wordml" xmlns:w16cid="http://schemas.microsoft.com/office/word/2016/wordml/cid" xmlns:w16se="http://schemas.microsoft.com/office/word/2015/wordml/symex" xmlns:wpg="http://schemas.microsoft.com/office/word/2010/wordprocessingGroup" xmlns:wpi="http://schemas.microsoft.com/office/word/2010/wordprocessingInk" xmlns:wne="http://schemas.microsoft.com/office/word/2006/wordml" xmlns:wps="http://schemas.microsoft.com/office/word/2010/wordprocessingShape" mc:Ignorable="w14 w15 w16se w16cid wp14">
+<w:comments xmlns:wpc="http://schemas.microsoft.com/office/word/2010/wordprocessingCanvas" xmlns:cx="http://schemas.microsoft.com/office/drawing/2014/chartex" xmlns:cx1="http://schemas.microsoft.com/office/drawing/2015/9/8/chartex" xmlns:cx2="http://schemas.microsoft.com/office/drawing/2015/10/21/chartex" xmlns:cx3="http://schemas.microsoft.com/office/drawing/2016/5/9/chartex" xmlns:cx4="http://schemas.microsoft.com/office/drawing/2016/5/10/chartex" xmlns:cx5="http://schemas.microsoft.com/office/drawing/2016/5/11/chartex" xmlns:cx6="http://schemas.microsoft.com/office/drawing/2016/5/12/chartex" xmlns:cx7="http://schemas.microsoft.com/office/drawing/2016/5/13/chartex" xmlns:cx8="http://schemas.microsoft.com/office/drawing/2016/5/14/chartex" xmlns:mc="http://schemas.openxmlformats.org/markup-compatibility/2006" xmlns:aink="http://schemas.microsoft.com/office/drawing/2016/ink" xmlns:am3d="http://schemas.microsoft.com/office/drawing/2017/model3d" xmlns:o="urn:schemas-microsoft-com:office:office" xmlns:r="http://schemas.openxmlformats.org/officeDocument/2006/relationships" xmlns:m="http://schemas.openxmlformats.org/officeDocument/2006/math" xmlns:v="urn:schemas-microsoft-com:vml" xmlns:wp14="http://schemas.microsoft.com/office/word/2010/wordprocessingDrawing" xmlns:wp="http://schemas.openxmlformats.org/drawingml/2006/wordprocessingDrawing" xmlns:w10="urn:schemas-microsoft-com:office:word" xmlns:w="http://schemas.openxmlformats.org/wordprocessingml/2006/main" xmlns:w14="http://schemas.microsoft.com/office/word/2010/wordml" xmlns:w15="http://schemas.microsoft.com/office/word/2012/wordml" xmlns:w16cex="http://schemas.microsoft.com/office/word/2018/wordml/cex" xmlns:w16cid="http://schemas.microsoft.com/office/word/2016/wordml/cid" xmlns:w16="http://schemas.microsoft.com/office/word/2018/wordml" xmlns:w16sdtdh="http://schemas.microsoft.com/office/word/2020/wordml/sdtdatahash" xmlns:w16se="http://schemas.microsoft.com/office/word/2015/wordml/symex" xmlns:wpg="http://schemas.microsoft.com/office/word/2010/wordprocessingGroup" xmlns:wpi="http://schemas.microsoft.com/office/word/2010/wordprocessingInk" xmlns:wne="http://schemas.microsoft.com/office/word/2006/wordml" xmlns:wps="http://schemas.microsoft.com/office/word/2010/wordprocessingShape" mc:Ignorable="w14 w15 w16se w16cid w16 w16cex w16sdtdh wp14">
   <w:comment w:id="0" w:author="Amina Ly" w:date="2021-07-19T16:52:00Z" w:initials="AL">
     <w:p>
       <w:pPr>
@@ -974,19 +920,25 @@
 </file>
 
 <file path=word/commentsExtended.xml><?xml version="1.0" encoding="utf-8"?>
-<w15:commentsEx xmlns:wpc="http://schemas.microsoft.com/office/word/2010/wordprocessingCanvas" xmlns:cx="http://schemas.microsoft.com/office/drawing/2014/chartex" xmlns:cx1="http://schemas.microsoft.com/office/drawing/2015/9/8/chartex" xmlns:cx2="http://schemas.microsoft.com/office/drawing/2015/10/21/chartex" xmlns:cx3="http://schemas.microsoft.com/office/drawing/2016/5/9/chartex" xmlns:cx4="http://schemas.microsoft.com/office/drawing/2016/5/10/chartex" xmlns:cx5="http://schemas.microsoft.com/office/drawing/2016/5/11/chartex" xmlns:cx6="http://schemas.microsoft.com/office/drawing/2016/5/12/chartex" xmlns:cx7="http://schemas.microsoft.com/office/drawing/2016/5/13/chartex" xmlns:cx8="http://schemas.microsoft.com/office/drawing/2016/5/14/chartex" xmlns:mc="http://schemas.openxmlformats.org/markup-compatibility/2006" xmlns:aink="http://schemas.microsoft.com/office/drawing/2016/ink" xmlns:am3d="http://schemas.microsoft.com/office/drawing/2017/model3d" xmlns:o="urn:schemas-microsoft-com:office:office" xmlns:r="http://schemas.openxmlformats.org/officeDocument/2006/relationships" xmlns:m="http://schemas.openxmlformats.org/officeDocument/2006/math" xmlns:v="urn:schemas-microsoft-com:vml" xmlns:wp14="http://schemas.microsoft.com/office/word/2010/wordprocessingDrawing" xmlns:wp="http://schemas.openxmlformats.org/drawingml/2006/wordprocessingDrawing" xmlns:w10="urn:schemas-microsoft-com:office:word" xmlns:w="http://schemas.openxmlformats.org/wordprocessingml/2006/main" xmlns:w14="http://schemas.microsoft.com/office/word/2010/wordml" xmlns:w15="http://schemas.microsoft.com/office/word/2012/wordml" xmlns:w16cid="http://schemas.microsoft.com/office/word/2016/wordml/cid" xmlns:w16se="http://schemas.microsoft.com/office/word/2015/wordml/symex" xmlns:wpg="http://schemas.microsoft.com/office/word/2010/wordprocessingGroup" xmlns:wpi="http://schemas.microsoft.com/office/word/2010/wordprocessingInk" xmlns:wne="http://schemas.microsoft.com/office/word/2006/wordml" xmlns:wps="http://schemas.microsoft.com/office/word/2010/wordprocessingShape" mc:Ignorable="w14 w15 w16se w16cid wp14">
+<w15:commentsEx xmlns:wpc="http://schemas.microsoft.com/office/word/2010/wordprocessingCanvas" xmlns:cx="http://schemas.microsoft.com/office/drawing/2014/chartex" xmlns:cx1="http://schemas.microsoft.com/office/drawing/2015/9/8/chartex" xmlns:cx2="http://schemas.microsoft.com/office/drawing/2015/10/21/chartex" xmlns:cx3="http://schemas.microsoft.com/office/drawing/2016/5/9/chartex" xmlns:cx4="http://schemas.microsoft.com/office/drawing/2016/5/10/chartex" xmlns:cx5="http://schemas.microsoft.com/office/drawing/2016/5/11/chartex" xmlns:cx6="http://schemas.microsoft.com/office/drawing/2016/5/12/chartex" xmlns:cx7="http://schemas.microsoft.com/office/drawing/2016/5/13/chartex" xmlns:cx8="http://schemas.microsoft.com/office/drawing/2016/5/14/chartex" xmlns:mc="http://schemas.openxmlformats.org/markup-compatibility/2006" xmlns:aink="http://schemas.microsoft.com/office/drawing/2016/ink" xmlns:am3d="http://schemas.microsoft.com/office/drawing/2017/model3d" xmlns:o="urn:schemas-microsoft-com:office:office" xmlns:r="http://schemas.openxmlformats.org/officeDocument/2006/relationships" xmlns:m="http://schemas.openxmlformats.org/officeDocument/2006/math" xmlns:v="urn:schemas-microsoft-com:vml" xmlns:wp14="http://schemas.microsoft.com/office/word/2010/wordprocessingDrawing" xmlns:wp="http://schemas.openxmlformats.org/drawingml/2006/wordprocessingDrawing" xmlns:w10="urn:schemas-microsoft-com:office:word" xmlns:w="http://schemas.openxmlformats.org/wordprocessingml/2006/main" xmlns:w14="http://schemas.microsoft.com/office/word/2010/wordml" xmlns:w15="http://schemas.microsoft.com/office/word/2012/wordml" xmlns:w16cex="http://schemas.microsoft.com/office/word/2018/wordml/cex" xmlns:w16cid="http://schemas.microsoft.com/office/word/2016/wordml/cid" xmlns:w16="http://schemas.microsoft.com/office/word/2018/wordml" xmlns:w16sdtdh="http://schemas.microsoft.com/office/word/2020/wordml/sdtdatahash" xmlns:w16se="http://schemas.microsoft.com/office/word/2015/wordml/symex" xmlns:wpg="http://schemas.microsoft.com/office/word/2010/wordprocessingGroup" xmlns:wpi="http://schemas.microsoft.com/office/word/2010/wordprocessingInk" xmlns:wne="http://schemas.microsoft.com/office/word/2006/wordml" xmlns:wps="http://schemas.microsoft.com/office/word/2010/wordprocessingShape" mc:Ignorable="w14 w15 w16se w16cid w16 w16cex w16sdtdh wp14">
   <w15:commentEx w15:paraId="64D964D1" w15:done="0"/>
 </w15:commentsEx>
 </file>
 
+<file path=word/commentsExtensible.xml><?xml version="1.0" encoding="utf-8"?>
+<w16cex:commentsExtensible xmlns:wpc="http://schemas.microsoft.com/office/word/2010/wordprocessingCanvas" xmlns:cx="http://schemas.microsoft.com/office/drawing/2014/chartex" xmlns:cx1="http://schemas.microsoft.com/office/drawing/2015/9/8/chartex" xmlns:cx2="http://schemas.microsoft.com/office/drawing/2015/10/21/chartex" xmlns:cx3="http://schemas.microsoft.com/office/drawing/2016/5/9/chartex" xmlns:cx4="http://schemas.microsoft.com/office/drawing/2016/5/10/chartex" xmlns:cx5="http://schemas.microsoft.com/office/drawing/2016/5/11/chartex" xmlns:cx6="http://schemas.microsoft.com/office/drawing/2016/5/12/chartex" xmlns:cx7="http://schemas.microsoft.com/office/drawing/2016/5/13/chartex" xmlns:cx8="http://schemas.microsoft.com/office/drawing/2016/5/14/chartex" xmlns:mc="http://schemas.openxmlformats.org/markup-compatibility/2006" xmlns:aink="http://schemas.microsoft.com/office/drawing/2016/ink" xmlns:am3d="http://schemas.microsoft.com/office/drawing/2017/model3d" xmlns:o="urn:schemas-microsoft-com:office:office" xmlns:r="http://schemas.openxmlformats.org/officeDocument/2006/relationships" xmlns:m="http://schemas.openxmlformats.org/officeDocument/2006/math" xmlns:v="urn:schemas-microsoft-com:vml" xmlns:wp14="http://schemas.microsoft.com/office/word/2010/wordprocessingDrawing" xmlns:wp="http://schemas.openxmlformats.org/drawingml/2006/wordprocessingDrawing" xmlns:w10="urn:schemas-microsoft-com:office:word" xmlns:w="http://schemas.openxmlformats.org/wordprocessingml/2006/main" xmlns:w14="http://schemas.microsoft.com/office/word/2010/wordml" xmlns:w15="http://schemas.microsoft.com/office/word/2012/wordml" xmlns:w16cex="http://schemas.microsoft.com/office/word/2018/wordml/cex" xmlns:w16cid="http://schemas.microsoft.com/office/word/2016/wordml/cid" xmlns:w16="http://schemas.microsoft.com/office/word/2018/wordml" xmlns:w16sdtdh="http://schemas.microsoft.com/office/word/2020/wordml/sdtdatahash" xmlns:w16se="http://schemas.microsoft.com/office/word/2015/wordml/symex" xmlns:wpg="http://schemas.microsoft.com/office/word/2010/wordprocessingGroup" xmlns:wpi="http://schemas.microsoft.com/office/word/2010/wordprocessingInk" xmlns:wne="http://schemas.microsoft.com/office/word/2006/wordml" xmlns:wps="http://schemas.microsoft.com/office/word/2010/wordprocessingShape" mc:Ignorable="w14 w15 w16se w16cid w16 w16cex w16sdtdh wp14">
+  <w16cex:commentExtensible w16cex:durableId="24A02C6A" w16cex:dateUtc="2021-07-19T20:52:00Z"/>
+</w16cex:commentsExtensible>
+</file>
+
 <file path=word/commentsIds.xml><?xml version="1.0" encoding="utf-8"?>
-<w16cid:commentsIds xmlns:wpc="http://schemas.microsoft.com/office/word/2010/wordprocessingCanvas" xmlns:cx="http://schemas.microsoft.com/office/drawing/2014/chartex" xmlns:cx1="http://schemas.microsoft.com/office/drawing/2015/9/8/chartex" xmlns:cx2="http://schemas.microsoft.com/office/drawing/2015/10/21/chartex" xmlns:cx3="http://schemas.microsoft.com/office/drawing/2016/5/9/chartex" xmlns:cx4="http://schemas.microsoft.com/office/drawing/2016/5/10/chartex" xmlns:cx5="http://schemas.microsoft.com/office/drawing/2016/5/11/chartex" xmlns:cx6="http://schemas.microsoft.com/office/drawing/2016/5/12/chartex" xmlns:cx7="http://schemas.microsoft.com/office/drawing/2016/5/13/chartex" xmlns:cx8="http://schemas.microsoft.com/office/drawing/2016/5/14/chartex" xmlns:mc="http://schemas.openxmlformats.org/markup-compatibility/2006" xmlns:aink="http://schemas.microsoft.com/office/drawing/2016/ink" xmlns:am3d="http://schemas.microsoft.com/office/drawing/2017/model3d" xmlns:o="urn:schemas-microsoft-com:office:office" xmlns:r="http://schemas.openxmlformats.org/officeDocument/2006/relationships" xmlns:m="http://schemas.openxmlformats.org/officeDocument/2006/math" xmlns:v="urn:schemas-microsoft-com:vml" xmlns:wp14="http://schemas.microsoft.com/office/word/2010/wordprocessingDrawing" xmlns:wp="http://schemas.openxmlformats.org/drawingml/2006/wordprocessingDrawing" xmlns:w10="urn:schemas-microsoft-com:office:word" xmlns:w="http://schemas.openxmlformats.org/wordprocessingml/2006/main" xmlns:w14="http://schemas.microsoft.com/office/word/2010/wordml" xmlns:w15="http://schemas.microsoft.com/office/word/2012/wordml" xmlns:w16cid="http://schemas.microsoft.com/office/word/2016/wordml/cid" xmlns:w16se="http://schemas.microsoft.com/office/word/2015/wordml/symex" xmlns:wpg="http://schemas.microsoft.com/office/word/2010/wordprocessingGroup" xmlns:wpi="http://schemas.microsoft.com/office/word/2010/wordprocessingInk" xmlns:wne="http://schemas.microsoft.com/office/word/2006/wordml" xmlns:wps="http://schemas.microsoft.com/office/word/2010/wordprocessingShape" mc:Ignorable="w14 w15 w16se w16cid wp14">
+<w16cid:commentsIds xmlns:wpc="http://schemas.microsoft.com/office/word/2010/wordprocessingCanvas" xmlns:cx="http://schemas.microsoft.com/office/drawing/2014/chartex" xmlns:cx1="http://schemas.microsoft.com/office/drawing/2015/9/8/chartex" xmlns:cx2="http://schemas.microsoft.com/office/drawing/2015/10/21/chartex" xmlns:cx3="http://schemas.microsoft.com/office/drawing/2016/5/9/chartex" xmlns:cx4="http://schemas.microsoft.com/office/drawing/2016/5/10/chartex" xmlns:cx5="http://schemas.microsoft.com/office/drawing/2016/5/11/chartex" xmlns:cx6="http://schemas.microsoft.com/office/drawing/2016/5/12/chartex" xmlns:cx7="http://schemas.microsoft.com/office/drawing/2016/5/13/chartex" xmlns:cx8="http://schemas.microsoft.com/office/drawing/2016/5/14/chartex" xmlns:mc="http://schemas.openxmlformats.org/markup-compatibility/2006" xmlns:aink="http://schemas.microsoft.com/office/drawing/2016/ink" xmlns:am3d="http://schemas.microsoft.com/office/drawing/2017/model3d" xmlns:o="urn:schemas-microsoft-com:office:office" xmlns:r="http://schemas.openxmlformats.org/officeDocument/2006/relationships" xmlns:m="http://schemas.openxmlformats.org/officeDocument/2006/math" xmlns:v="urn:schemas-microsoft-com:vml" xmlns:wp14="http://schemas.microsoft.com/office/word/2010/wordprocessingDrawing" xmlns:wp="http://schemas.openxmlformats.org/drawingml/2006/wordprocessingDrawing" xmlns:w10="urn:schemas-microsoft-com:office:word" xmlns:w="http://schemas.openxmlformats.org/wordprocessingml/2006/main" xmlns:w14="http://schemas.microsoft.com/office/word/2010/wordml" xmlns:w15="http://schemas.microsoft.com/office/word/2012/wordml" xmlns:w16cex="http://schemas.microsoft.com/office/word/2018/wordml/cex" xmlns:w16cid="http://schemas.microsoft.com/office/word/2016/wordml/cid" xmlns:w16="http://schemas.microsoft.com/office/word/2018/wordml" xmlns:w16sdtdh="http://schemas.microsoft.com/office/word/2020/wordml/sdtdatahash" xmlns:w16se="http://schemas.microsoft.com/office/word/2015/wordml/symex" xmlns:wpg="http://schemas.microsoft.com/office/word/2010/wordprocessingGroup" xmlns:wpi="http://schemas.microsoft.com/office/word/2010/wordprocessingInk" xmlns:wne="http://schemas.microsoft.com/office/word/2006/wordml" xmlns:wps="http://schemas.microsoft.com/office/word/2010/wordprocessingShape" mc:Ignorable="w14 w15 w16se w16cid w16 w16cex w16sdtdh wp14">
   <w16cid:commentId w16cid:paraId="64D964D1" w16cid:durableId="24A02C6A"/>
 </w16cid:commentsIds>
 </file>
 
 <file path=word/numbering.xml><?xml version="1.0" encoding="utf-8"?>
-<w:numbering xmlns:wpc="http://schemas.microsoft.com/office/word/2010/wordprocessingCanvas" xmlns:cx="http://schemas.microsoft.com/office/drawing/2014/chartex" xmlns:cx1="http://schemas.microsoft.com/office/drawing/2015/9/8/chartex" xmlns:cx2="http://schemas.microsoft.com/office/drawing/2015/10/21/chartex" xmlns:cx3="http://schemas.microsoft.com/office/drawing/2016/5/9/chartex" xmlns:cx4="http://schemas.microsoft.com/office/drawing/2016/5/10/chartex" xmlns:cx5="http://schemas.microsoft.com/office/drawing/2016/5/11/chartex" xmlns:cx6="http://schemas.microsoft.com/office/drawing/2016/5/12/chartex" xmlns:cx7="http://schemas.microsoft.com/office/drawing/2016/5/13/chartex" xmlns:cx8="http://schemas.microsoft.com/office/drawing/2016/5/14/chartex" xmlns:mc="http://schemas.openxmlformats.org/markup-compatibility/2006" xmlns:aink="http://schemas.microsoft.com/office/drawing/2016/ink" xmlns:am3d="http://schemas.microsoft.com/office/drawing/2017/model3d" xmlns:o="urn:schemas-microsoft-com:office:office" xmlns:r="http://schemas.openxmlformats.org/officeDocument/2006/relationships" xmlns:m="http://schemas.openxmlformats.org/officeDocument/2006/math" xmlns:v="urn:schemas-microsoft-com:vml" xmlns:wp14="http://schemas.microsoft.com/office/word/2010/wordprocessingDrawing" xmlns:wp="http://schemas.openxmlformats.org/drawingml/2006/wordprocessingDrawing" xmlns:w10="urn:schemas-microsoft-com:office:word" xmlns:w="http://schemas.openxmlformats.org/wordprocessingml/2006/main" xmlns:w14="http://schemas.microsoft.com/office/word/2010/wordml" xmlns:w15="http://schemas.microsoft.com/office/word/2012/wordml" xmlns:w16cid="http://schemas.microsoft.com/office/word/2016/wordml/cid" xmlns:w16se="http://schemas.microsoft.com/office/word/2015/wordml/symex" xmlns:wpg="http://schemas.microsoft.com/office/word/2010/wordprocessingGroup" xmlns:wpi="http://schemas.microsoft.com/office/word/2010/wordprocessingInk" xmlns:wne="http://schemas.microsoft.com/office/word/2006/wordml" xmlns:wps="http://schemas.microsoft.com/office/word/2010/wordprocessingShape" mc:Ignorable="w14 w15 w16se w16cid wp14">
+<w:numbering xmlns:wpc="http://schemas.microsoft.com/office/word/2010/wordprocessingCanvas" xmlns:cx="http://schemas.microsoft.com/office/drawing/2014/chartex" xmlns:cx1="http://schemas.microsoft.com/office/drawing/2015/9/8/chartex" xmlns:cx2="http://schemas.microsoft.com/office/drawing/2015/10/21/chartex" xmlns:cx3="http://schemas.microsoft.com/office/drawing/2016/5/9/chartex" xmlns:cx4="http://schemas.microsoft.com/office/drawing/2016/5/10/chartex" xmlns:cx5="http://schemas.microsoft.com/office/drawing/2016/5/11/chartex" xmlns:cx6="http://schemas.microsoft.com/office/drawing/2016/5/12/chartex" xmlns:cx7="http://schemas.microsoft.com/office/drawing/2016/5/13/chartex" xmlns:cx8="http://schemas.microsoft.com/office/drawing/2016/5/14/chartex" xmlns:mc="http://schemas.openxmlformats.org/markup-compatibility/2006" xmlns:aink="http://schemas.microsoft.com/office/drawing/2016/ink" xmlns:am3d="http://schemas.microsoft.com/office/drawing/2017/model3d" xmlns:o="urn:schemas-microsoft-com:office:office" xmlns:r="http://schemas.openxmlformats.org/officeDocument/2006/relationships" xmlns:m="http://schemas.openxmlformats.org/officeDocument/2006/math" xmlns:v="urn:schemas-microsoft-com:vml" xmlns:wp14="http://schemas.microsoft.com/office/word/2010/wordprocessingDrawing" xmlns:wp="http://schemas.openxmlformats.org/drawingml/2006/wordprocessingDrawing" xmlns:w10="urn:schemas-microsoft-com:office:word" xmlns:w="http://schemas.openxmlformats.org/wordprocessingml/2006/main" xmlns:w14="http://schemas.microsoft.com/office/word/2010/wordml" xmlns:w15="http://schemas.microsoft.com/office/word/2012/wordml" xmlns:w16cex="http://schemas.microsoft.com/office/word/2018/wordml/cex" xmlns:w16cid="http://schemas.microsoft.com/office/word/2016/wordml/cid" xmlns:w16="http://schemas.microsoft.com/office/word/2018/wordml" xmlns:w16sdtdh="http://schemas.microsoft.com/office/word/2020/wordml/sdtdatahash" xmlns:w16se="http://schemas.microsoft.com/office/word/2015/wordml/symex" xmlns:wpg="http://schemas.microsoft.com/office/word/2010/wordprocessingGroup" xmlns:wpi="http://schemas.microsoft.com/office/word/2010/wordprocessingInk" xmlns:wne="http://schemas.microsoft.com/office/word/2006/wordml" xmlns:wps="http://schemas.microsoft.com/office/word/2010/wordprocessingShape" mc:Ignorable="w14 w15 w16se w16cid w16 w16cex w16sdtdh wp14">
   <w:abstractNum w:abstractNumId="0" w15:restartNumberingAfterBreak="0">
     <w:nsid w:val="013457B3"/>
     <w:multiLevelType w:val="multilevel"/>
@@ -1316,7 +1268,7 @@
 </file>
 
 <file path=word/people.xml><?xml version="1.0" encoding="utf-8"?>
-<w15:people xmlns:wpc="http://schemas.microsoft.com/office/word/2010/wordprocessingCanvas" xmlns:cx="http://schemas.microsoft.com/office/drawing/2014/chartex" xmlns:cx1="http://schemas.microsoft.com/office/drawing/2015/9/8/chartex" xmlns:cx2="http://schemas.microsoft.com/office/drawing/2015/10/21/chartex" xmlns:cx3="http://schemas.microsoft.com/office/drawing/2016/5/9/chartex" xmlns:cx4="http://schemas.microsoft.com/office/drawing/2016/5/10/chartex" xmlns:cx5="http://schemas.microsoft.com/office/drawing/2016/5/11/chartex" xmlns:cx6="http://schemas.microsoft.com/office/drawing/2016/5/12/chartex" xmlns:cx7="http://schemas.microsoft.com/office/drawing/2016/5/13/chartex" xmlns:cx8="http://schemas.microsoft.com/office/drawing/2016/5/14/chartex" xmlns:mc="http://schemas.openxmlformats.org/markup-compatibility/2006" xmlns:aink="http://schemas.microsoft.com/office/drawing/2016/ink" xmlns:am3d="http://schemas.microsoft.com/office/drawing/2017/model3d" xmlns:o="urn:schemas-microsoft-com:office:office" xmlns:r="http://schemas.openxmlformats.org/officeDocument/2006/relationships" xmlns:m="http://schemas.openxmlformats.org/officeDocument/2006/math" xmlns:v="urn:schemas-microsoft-com:vml" xmlns:wp14="http://schemas.microsoft.com/office/word/2010/wordprocessingDrawing" xmlns:wp="http://schemas.openxmlformats.org/drawingml/2006/wordprocessingDrawing" xmlns:w10="urn:schemas-microsoft-com:office:word" xmlns:w="http://schemas.openxmlformats.org/wordprocessingml/2006/main" xmlns:w14="http://schemas.microsoft.com/office/word/2010/wordml" xmlns:w15="http://schemas.microsoft.com/office/word/2012/wordml" xmlns:w16cid="http://schemas.microsoft.com/office/word/2016/wordml/cid" xmlns:w16se="http://schemas.microsoft.com/office/word/2015/wordml/symex" xmlns:wpg="http://schemas.microsoft.com/office/word/2010/wordprocessingGroup" xmlns:wpi="http://schemas.microsoft.com/office/word/2010/wordprocessingInk" xmlns:wne="http://schemas.microsoft.com/office/word/2006/wordml" xmlns:wps="http://schemas.microsoft.com/office/word/2010/wordprocessingShape" mc:Ignorable="w14 w15 w16se w16cid wp14">
+<w15:people xmlns:wpc="http://schemas.microsoft.com/office/word/2010/wordprocessingCanvas" xmlns:cx="http://schemas.microsoft.com/office/drawing/2014/chartex" xmlns:cx1="http://schemas.microsoft.com/office/drawing/2015/9/8/chartex" xmlns:cx2="http://schemas.microsoft.com/office/drawing/2015/10/21/chartex" xmlns:cx3="http://schemas.microsoft.com/office/drawing/2016/5/9/chartex" xmlns:cx4="http://schemas.microsoft.com/office/drawing/2016/5/10/chartex" xmlns:cx5="http://schemas.microsoft.com/office/drawing/2016/5/11/chartex" xmlns:cx6="http://schemas.microsoft.com/office/drawing/2016/5/12/chartex" xmlns:cx7="http://schemas.microsoft.com/office/drawing/2016/5/13/chartex" xmlns:cx8="http://schemas.microsoft.com/office/drawing/2016/5/14/chartex" xmlns:mc="http://schemas.openxmlformats.org/markup-compatibility/2006" xmlns:aink="http://schemas.microsoft.com/office/drawing/2016/ink" xmlns:am3d="http://schemas.microsoft.com/office/drawing/2017/model3d" xmlns:o="urn:schemas-microsoft-com:office:office" xmlns:r="http://schemas.openxmlformats.org/officeDocument/2006/relationships" xmlns:m="http://schemas.openxmlformats.org/officeDocument/2006/math" xmlns:v="urn:schemas-microsoft-com:vml" xmlns:wp14="http://schemas.microsoft.com/office/word/2010/wordprocessingDrawing" xmlns:wp="http://schemas.openxmlformats.org/drawingml/2006/wordprocessingDrawing" xmlns:w10="urn:schemas-microsoft-com:office:word" xmlns:w="http://schemas.openxmlformats.org/wordprocessingml/2006/main" xmlns:w14="http://schemas.microsoft.com/office/word/2010/wordml" xmlns:w15="http://schemas.microsoft.com/office/word/2012/wordml" xmlns:w16cex="http://schemas.microsoft.com/office/word/2018/wordml/cex" xmlns:w16cid="http://schemas.microsoft.com/office/word/2016/wordml/cid" xmlns:w16="http://schemas.microsoft.com/office/word/2018/wordml" xmlns:w16sdtdh="http://schemas.microsoft.com/office/word/2020/wordml/sdtdatahash" xmlns:w16se="http://schemas.microsoft.com/office/word/2015/wordml/symex" xmlns:wpg="http://schemas.microsoft.com/office/word/2010/wordprocessingGroup" xmlns:wpi="http://schemas.microsoft.com/office/word/2010/wordprocessingInk" xmlns:wne="http://schemas.microsoft.com/office/word/2006/wordml" xmlns:wps="http://schemas.microsoft.com/office/word/2010/wordprocessingShape" mc:Ignorable="w14 w15 w16se w16cid w16 w16cex w16sdtdh wp14">
   <w15:person w15:author="Amina Ly">
     <w15:presenceInfo w15:providerId="AD" w15:userId="S::aminaly@stanford.edu::7af98061-30ba-4fd9-ac2c-0dc9e35d09c0"/>
   </w15:person>
@@ -1324,7 +1276,7 @@
 </file>
 
 <file path=word/styles.xml><?xml version="1.0" encoding="utf-8"?>
-<w:styles xmlns:mc="http://schemas.openxmlformats.org/markup-compatibility/2006" xmlns:r="http://schemas.openxmlformats.org/officeDocument/2006/relationships" xmlns:w="http://schemas.openxmlformats.org/wordprocessingml/2006/main" xmlns:w14="http://schemas.microsoft.com/office/word/2010/wordml" xmlns:w15="http://schemas.microsoft.com/office/word/2012/wordml" xmlns:w16cid="http://schemas.microsoft.com/office/word/2016/wordml/cid" xmlns:w16se="http://schemas.microsoft.com/office/word/2015/wordml/symex" mc:Ignorable="w14 w15 w16se w16cid">
+<w:styles xmlns:mc="http://schemas.openxmlformats.org/markup-compatibility/2006" xmlns:r="http://schemas.openxmlformats.org/officeDocument/2006/relationships" xmlns:w="http://schemas.openxmlformats.org/wordprocessingml/2006/main" xmlns:w14="http://schemas.microsoft.com/office/word/2010/wordml" xmlns:w15="http://schemas.microsoft.com/office/word/2012/wordml" xmlns:w16cex="http://schemas.microsoft.com/office/word/2018/wordml/cex" xmlns:w16cid="http://schemas.microsoft.com/office/word/2016/wordml/cid" xmlns:w16="http://schemas.microsoft.com/office/word/2018/wordml" xmlns:w16sdtdh="http://schemas.microsoft.com/office/word/2020/wordml/sdtdatahash" xmlns:w16se="http://schemas.microsoft.com/office/word/2015/wordml/symex" mc:Ignorable="w14 w15 w16se w16cid w16 w16cex w16sdtdh">
   <w:docDefaults>
     <w:rPrDefault>
       <w:rPr>
@@ -1336,7 +1288,7 @@
     </w:rPrDefault>
     <w:pPrDefault/>
   </w:docDefaults>
-  <w:latentStyles w:defLockedState="0" w:defUIPriority="99" w:defSemiHidden="0" w:defUnhideWhenUsed="0" w:defQFormat="0" w:count="375">
+  <w:latentStyles w:defLockedState="0" w:defUIPriority="99" w:defSemiHidden="0" w:defUnhideWhenUsed="0" w:defQFormat="0" w:count="376">
     <w:lsdException w:name="Normal" w:uiPriority="0" w:qFormat="1"/>
     <w:lsdException w:name="heading 1" w:uiPriority="9" w:qFormat="1"/>
     <w:lsdException w:name="heading 2" w:semiHidden="1" w:uiPriority="9" w:unhideWhenUsed="1" w:qFormat="1"/>
@@ -1442,7 +1394,6 @@
     <w:lsdException w:name="HTML Sample" w:semiHidden="1" w:unhideWhenUsed="1"/>
     <w:lsdException w:name="HTML Typewriter" w:semiHidden="1" w:unhideWhenUsed="1"/>
     <w:lsdException w:name="HTML Variable" w:semiHidden="1" w:unhideWhenUsed="1"/>
-    <w:lsdException w:name="Normal Table" w:semiHidden="1" w:unhideWhenUsed="1"/>
     <w:lsdException w:name="annotation subject" w:semiHidden="1" w:unhideWhenUsed="1"/>
     <w:lsdException w:name="No List" w:semiHidden="1" w:unhideWhenUsed="1"/>
     <w:lsdException w:name="Outline List 1" w:semiHidden="1" w:unhideWhenUsed="1"/>
@@ -1489,10 +1440,8 @@
     <w:lsdException w:name="Table Subtle 2" w:semiHidden="1" w:unhideWhenUsed="1"/>
     <w:lsdException w:name="Table Web 1" w:semiHidden="1" w:unhideWhenUsed="1"/>
     <w:lsdException w:name="Table Web 2" w:semiHidden="1" w:unhideWhenUsed="1"/>
-    <w:lsdException w:name="Table Web 3" w:semiHidden="1" w:unhideWhenUsed="1"/>
     <w:lsdException w:name="Balloon Text" w:semiHidden="1" w:unhideWhenUsed="1"/>
     <w:lsdException w:name="Table Grid" w:uiPriority="39"/>
-    <w:lsdException w:name="Table Theme" w:semiHidden="1" w:unhideWhenUsed="1"/>
     <w:lsdException w:name="Placeholder Text" w:semiHidden="1"/>
     <w:lsdException w:name="No Spacing" w:uiPriority="1" w:qFormat="1"/>
     <w:lsdException w:name="Light Shading" w:uiPriority="60"/>
@@ -1712,6 +1661,7 @@
     <w:lsdException w:name="Smart Hyperlink" w:semiHidden="1" w:unhideWhenUsed="1"/>
     <w:lsdException w:name="Hashtag" w:semiHidden="1" w:unhideWhenUsed="1"/>
     <w:lsdException w:name="Unresolved Mention" w:semiHidden="1" w:unhideWhenUsed="1"/>
+    <w:lsdException w:name="Smart Link" w:semiHidden="1" w:unhideWhenUsed="1"/>
   </w:latentStyles>
   <w:style w:type="paragraph" w:default="1" w:styleId="Normal">
     <w:name w:val="Normal"/>

</xml_diff>